<commit_message>
Fix the first sequence diagram
There was a mistake in the Delete a Message sequence diagram and I fix it.
</commit_message>
<xml_diff>
--- a/sequence_diagram_#2.docx
+++ b/sequence_diagram_#2.docx
@@ -8,10 +8,10 @@
           <w:noProof/>
         </w:rPr>
         <w:drawing>
-          <wp:inline distT="0" distB="0" distL="0" distR="0" wp14:anchorId="5F602F89" wp14:editId="6801F40D">
-            <wp:extent cx="5943600" cy="3866867"/>
+          <wp:inline distT="0" distB="0" distL="0" distR="0" wp14:anchorId="579F4605" wp14:editId="3CE9BCEC">
+            <wp:extent cx="5943600" cy="3849370"/>
             <wp:effectExtent l="0" t="0" r="0" b="0"/>
-            <wp:docPr id="1" name="Picture 1"/>
+            <wp:docPr id="3" name="Picture 3"/>
             <wp:cNvGraphicFramePr>
               <a:graphicFrameLocks xmlns:a="http://schemas.openxmlformats.org/drawingml/2006/main" noChangeAspect="1"/>
             </wp:cNvGraphicFramePr>
@@ -19,10 +19,10 @@
               <a:graphicData uri="http://schemas.openxmlformats.org/drawingml/2006/picture">
                 <pic:pic xmlns:pic="http://schemas.openxmlformats.org/drawingml/2006/picture">
                   <pic:nvPicPr>
-                    <pic:cNvPr id="1" name="Screen Shot 2019-10-01 at 4.52.28 PM.png"/>
+                    <pic:cNvPr id="3" name="Screen Shot 2019-10-02 at 8.43.54 PM.png"/>
                     <pic:cNvPicPr/>
                   </pic:nvPicPr>
-                  <pic:blipFill rotWithShape="1">
+                  <pic:blipFill>
                     <a:blip r:embed="rId4">
                       <a:extLst>
                         <a:ext uri="{28A0092B-C50C-407E-A947-70E740481C1C}">
@@ -30,25 +30,18 @@
                         </a:ext>
                       </a:extLst>
                     </a:blip>
-                    <a:srcRect t="1955"/>
-                    <a:stretch/>
+                    <a:stretch>
+                      <a:fillRect/>
+                    </a:stretch>
                   </pic:blipFill>
-                  <pic:spPr bwMode="auto">
+                  <pic:spPr>
                     <a:xfrm>
                       <a:off x="0" y="0"/>
-                      <a:ext cx="5943600" cy="3866867"/>
+                      <a:ext cx="5943600" cy="3849370"/>
                     </a:xfrm>
                     <a:prstGeom prst="rect">
                       <a:avLst/>
                     </a:prstGeom>
-                    <a:ln>
-                      <a:noFill/>
-                    </a:ln>
-                    <a:extLst>
-                      <a:ext uri="{53640926-AAD7-44D8-BBD7-CCE9431645EC}">
-                        <a14:shadowObscured xmlns:a14="http://schemas.microsoft.com/office/drawing/2010/main"/>
-                      </a:ext>
-                    </a:extLst>
                   </pic:spPr>
                 </pic:pic>
               </a:graphicData>
@@ -56,11 +49,15 @@
           </wp:inline>
         </w:drawing>
       </w:r>
+      <w:bookmarkStart w:id="0" w:name="_GoBack"/>
+      <w:bookmarkEnd w:id="0"/>
     </w:p>
     <w:p/>
     <w:p>
-      <w:bookmarkStart w:id="0" w:name="_GoBack"/>
       <w:r>
+        <w:rPr>
+          <w:noProof/>
+        </w:rPr>
         <w:drawing>
           <wp:inline distT="0" distB="0" distL="0" distR="0" wp14:anchorId="56F45D56" wp14:editId="07E0FE83">
             <wp:extent cx="5943600" cy="3244850"/>
@@ -97,7 +94,6 @@
           </wp:inline>
         </w:drawing>
       </w:r>
-      <w:bookmarkEnd w:id="0"/>
     </w:p>
     <w:sectPr>
       <w:pgSz w:w="12240" w:h="15840"/>
@@ -228,6 +224,7 @@
     <w:lsdException w:name="HTML Sample" w:semiHidden="1" w:unhideWhenUsed="1"/>
     <w:lsdException w:name="HTML Typewriter" w:semiHidden="1" w:unhideWhenUsed="1"/>
     <w:lsdException w:name="HTML Variable" w:semiHidden="1" w:unhideWhenUsed="1"/>
+    <w:lsdException w:name="Normal Table" w:semiHidden="1" w:unhideWhenUsed="1"/>
     <w:lsdException w:name="annotation subject" w:semiHidden="1" w:unhideWhenUsed="1"/>
     <w:lsdException w:name="No List" w:semiHidden="1" w:unhideWhenUsed="1"/>
     <w:lsdException w:name="Outline List 1" w:semiHidden="1" w:unhideWhenUsed="1"/>
@@ -273,9 +270,11 @@
     <w:lsdException w:name="Table Subtle 1" w:semiHidden="1" w:unhideWhenUsed="1"/>
     <w:lsdException w:name="Table Subtle 2" w:semiHidden="1" w:unhideWhenUsed="1"/>
     <w:lsdException w:name="Table Web 1" w:semiHidden="1" w:unhideWhenUsed="1"/>
+    <w:lsdException w:name="Table Web 2" w:semiHidden="1" w:unhideWhenUsed="1"/>
     <w:lsdException w:name="Table Web 3" w:semiHidden="1" w:unhideWhenUsed="1"/>
     <w:lsdException w:name="Balloon Text" w:semiHidden="1" w:unhideWhenUsed="1"/>
     <w:lsdException w:name="Table Grid" w:uiPriority="39"/>
+    <w:lsdException w:name="Table Theme" w:semiHidden="1" w:unhideWhenUsed="1"/>
     <w:lsdException w:name="Placeholder Text" w:semiHidden="1"/>
     <w:lsdException w:name="No Spacing" w:uiPriority="1" w:qFormat="1"/>
     <w:lsdException w:name="Light Shading" w:uiPriority="60"/>

</xml_diff>

<commit_message>
Fixed the second sequence diagram
There was a mistake on the Send a Message sequence diagram and I fixed it.
</commit_message>
<xml_diff>
--- a/sequence_diagram_#2.docx
+++ b/sequence_diagram_#2.docx
@@ -49,8 +49,6 @@
           </wp:inline>
         </w:drawing>
       </w:r>
-      <w:bookmarkStart w:id="0" w:name="_GoBack"/>
-      <w:bookmarkEnd w:id="0"/>
     </w:p>
     <w:p/>
     <w:p>
@@ -59,10 +57,10 @@
           <w:noProof/>
         </w:rPr>
         <w:drawing>
-          <wp:inline distT="0" distB="0" distL="0" distR="0" wp14:anchorId="56F45D56" wp14:editId="07E0FE83">
-            <wp:extent cx="5943600" cy="3244850"/>
-            <wp:effectExtent l="0" t="0" r="0" b="6350"/>
-            <wp:docPr id="2" name="Picture 2"/>
+          <wp:inline distT="0" distB="0" distL="0" distR="0" wp14:anchorId="7ACFA556" wp14:editId="5A3D5406">
+            <wp:extent cx="5943600" cy="3192780"/>
+            <wp:effectExtent l="0" t="0" r="0" b="0"/>
+            <wp:docPr id="1" name="Picture 1"/>
             <wp:cNvGraphicFramePr>
               <a:graphicFrameLocks xmlns:a="http://schemas.openxmlformats.org/drawingml/2006/main" noChangeAspect="1"/>
             </wp:cNvGraphicFramePr>
@@ -70,11 +68,17 @@
               <a:graphicData uri="http://schemas.openxmlformats.org/drawingml/2006/picture">
                 <pic:pic xmlns:pic="http://schemas.openxmlformats.org/drawingml/2006/picture">
                   <pic:nvPicPr>
-                    <pic:cNvPr id="1" name=""/>
+                    <pic:cNvPr id="1" name="Screen Shot 2019-10-02 at 9.15.32 PM.png"/>
                     <pic:cNvPicPr/>
                   </pic:nvPicPr>
                   <pic:blipFill>
-                    <a:blip r:embed="rId5"/>
+                    <a:blip r:embed="rId5">
+                      <a:extLst>
+                        <a:ext uri="{28A0092B-C50C-407E-A947-70E740481C1C}">
+                          <a14:useLocalDpi xmlns:a14="http://schemas.microsoft.com/office/drawing/2010/main" val="0"/>
+                        </a:ext>
+                      </a:extLst>
+                    </a:blip>
                     <a:stretch>
                       <a:fillRect/>
                     </a:stretch>
@@ -82,7 +86,7 @@
                   <pic:spPr>
                     <a:xfrm>
                       <a:off x="0" y="0"/>
-                      <a:ext cx="5943600" cy="3244850"/>
+                      <a:ext cx="5943600" cy="3192780"/>
                     </a:xfrm>
                     <a:prstGeom prst="rect">
                       <a:avLst/>
@@ -94,6 +98,8 @@
           </wp:inline>
         </w:drawing>
       </w:r>
+      <w:bookmarkStart w:id="0" w:name="_GoBack"/>
+      <w:bookmarkEnd w:id="0"/>
     </w:p>
     <w:sectPr>
       <w:pgSz w:w="12240" w:h="15840"/>

</xml_diff>